<commit_message>
Completed lecture assignment 4
</commit_message>
<xml_diff>
--- a/lecture_assignments/Guswiler_lecture_assignment_4.docx
+++ b/lecture_assignments/Guswiler_lecture_assignment_4.docx
@@ -28,6 +28,19 @@
       </w:pPr>
       <w:r>
         <w:t>Why might dispersing individuals have trouble accurately assessing habitat quality?</w:t>
+      </w:r>
+    </w:p>
+    <w:p>
+      <w:r>
+        <w:t xml:space="preserve">Dispersers may not be </w:t>
+      </w:r>
+      <w:proofErr w:type="gramStart"/>
+      <w:r>
+        <w:t>honed in</w:t>
+      </w:r>
+      <w:proofErr w:type="gramEnd"/>
+      <w:r>
+        <w:t xml:space="preserve"> on indirect cues relating to quality of the habitat over the long term or sign stimuli may not be present at the time individuals are selecting new habitats.</w:t>
       </w:r>
     </w:p>
     <w:p/>
@@ -52,6 +65,17 @@
         <w:t xml:space="preserve"> those they were raised in, and they were raised in poor-quality habitats, could this lead to an ecological trap and why?</w:t>
       </w:r>
     </w:p>
+    <w:p>
+      <w:r>
+        <w:t>Yes, i</w:t>
+      </w:r>
+      <w:r>
+        <w:t xml:space="preserve">f an individual is raised in habitat that is declining in quality, NHPI </w:t>
+      </w:r>
+      <w:r>
+        <w:t>would lead to an ecological trap if this individual chooses similar low-quality habitat that continues to decline or has declined to the point that it does not promote positive fitness.</w:t>
+      </w:r>
+    </w:p>
     <w:p/>
     <w:p>
       <w:pPr>
@@ -72,6 +96,30 @@
       <w:proofErr w:type="gramEnd"/>
       <w:r>
         <w:t xml:space="preserve"> their natal habitats? Why or why not?</w:t>
+      </w:r>
+    </w:p>
+    <w:p>
+      <w:r>
+        <w:t xml:space="preserve">Mannan et al. (2007) does not refute the idea that individual Cooper’s hawks in Tucson select </w:t>
+      </w:r>
+      <w:proofErr w:type="gramStart"/>
+      <w:r>
+        <w:t>first</w:t>
+      </w:r>
+      <w:proofErr w:type="gramEnd"/>
+      <w:r>
+        <w:t xml:space="preserve"> nesting habitat more </w:t>
+      </w:r>
+      <w:proofErr w:type="gramStart"/>
+      <w:r>
+        <w:t>similar to</w:t>
+      </w:r>
+      <w:proofErr w:type="gramEnd"/>
+      <w:r>
+        <w:t xml:space="preserve"> their natal habitat. The authors do propose that NHPI plays a limited role in this specific system, for the landscape features they examined (tree species and urban development category), but these patterns alone are not evidence against NHPI influencing nest-site selection. They discuss that selected sites reflect what was available in the landscape and that perhaps selection was not based on use of a particular tree species, but rather the use of trees themselves</w:t>
+      </w:r>
+      <w:r>
+        <w:t>.</w:t>
       </w:r>
     </w:p>
     <w:sectPr>

</xml_diff>